<commit_message>
Modificato file Modifiche e note
</commit_message>
<xml_diff>
--- a/docs/Modifiche e note.docx
+++ b/docs/Modifiche e note.docx
@@ -167,7 +167,7 @@
           <w:sz w:val="36"/>
           <w:szCs w:val="36"/>
         </w:rPr>
-        <w:t>Quando si verificano gli scenari alternativi il sistema per semplicità si interrompe anziché ritornare al punto descritto per ogni scenario</w:t>
+        <w:t>Nel caso d’uso “Ricercare un film” oltre la scheda è mostrato l’elenco completo della programmazione relativa al film cercato</w:t>
       </w:r>
     </w:p>
     <w:p>
@@ -187,7 +187,21 @@
           <w:sz w:val="36"/>
           <w:szCs w:val="36"/>
         </w:rPr>
-        <w:t>Nel caso d’uso “Ricercare un film” oltre la scheda è mostrato l’elenco completo della programmazione relativa al film cercato</w:t>
+        <w:t>Nel</w:t>
+      </w:r>
+      <w:r>
+        <w:rPr>
+          <w:sz w:val="36"/>
+          <w:szCs w:val="36"/>
+        </w:rPr>
+        <w:t xml:space="preserve"> casi d’uso “Modificare uno sconto/abbonamento” sono </w:t>
+      </w:r>
+      <w:r>
+        <w:rPr>
+          <w:sz w:val="36"/>
+          <w:szCs w:val="36"/>
+        </w:rPr>
+        <w:t>stati aggiunti come scenari alternativi ulteriori controlli sulla correttezza dei nuovi dati</w:t>
       </w:r>
     </w:p>
     <w:p>
@@ -207,22 +221,33 @@
           <w:sz w:val="36"/>
           <w:szCs w:val="36"/>
         </w:rPr>
-        <w:t>Nel</w:t>
-      </w:r>
-      <w:r>
-        <w:rPr>
-          <w:sz w:val="36"/>
-          <w:szCs w:val="36"/>
-        </w:rPr>
-        <w:t xml:space="preserve"> casi d’uso “Modificare uno sconto/abbonamento” sono </w:t>
-      </w:r>
-      <w:r>
-        <w:rPr>
-          <w:sz w:val="36"/>
-          <w:szCs w:val="36"/>
-        </w:rPr>
-        <w:t>stati aggiunti come scenari alternativi ulteriori controlli sulla correttezza dei nuovi dati</w:t>
-      </w:r>
+        <w:t xml:space="preserve">Ogni volta che si effettua un nuovo test tramite Test.java è creato un file </w:t>
+      </w:r>
+      <w:proofErr w:type="spellStart"/>
+      <w:r>
+        <w:rPr>
+          <w:sz w:val="36"/>
+          <w:szCs w:val="36"/>
+        </w:rPr>
+        <w:t>test.db</w:t>
+      </w:r>
+      <w:proofErr w:type="spellEnd"/>
+      <w:r>
+        <w:rPr>
+          <w:sz w:val="36"/>
+          <w:szCs w:val="36"/>
+        </w:rPr>
+        <w:t xml:space="preserve">, quando si effettuano nuovi test all’interno di Test.java occorre eliminare la vecchia versione di </w:t>
+      </w:r>
+      <w:proofErr w:type="spellStart"/>
+      <w:r>
+        <w:rPr>
+          <w:sz w:val="36"/>
+          <w:szCs w:val="36"/>
+        </w:rPr>
+        <w:t>test.db</w:t>
+      </w:r>
+      <w:proofErr w:type="spellEnd"/>
     </w:p>
     <w:p>
       <w:pPr>
@@ -241,23 +266,21 @@
           <w:sz w:val="36"/>
           <w:szCs w:val="36"/>
         </w:rPr>
-        <w:t xml:space="preserve">Ogni volta che si effettua un nuovo test tramite Test.java è creato un file </w:t>
-      </w:r>
-      <w:proofErr w:type="spellStart"/>
-      <w:r>
-        <w:rPr>
-          <w:sz w:val="36"/>
-          <w:szCs w:val="36"/>
-        </w:rPr>
-        <w:t>test.db</w:t>
-      </w:r>
-      <w:proofErr w:type="spellEnd"/>
-      <w:r>
-        <w:rPr>
-          <w:sz w:val="36"/>
-          <w:szCs w:val="36"/>
-        </w:rPr>
-        <w:t>, quando si effettuano nuovi test all’interno di Test.java occorre eliminare la vecchia versione di test.db</w:t>
+        <w:t>Nel caso d’uso “Inserire</w:t>
+      </w:r>
+      <w:r>
+        <w:rPr>
+          <w:sz w:val="36"/>
+          <w:szCs w:val="36"/>
+        </w:rPr>
+        <w:t xml:space="preserve"> un film”</w:t>
+      </w:r>
+      <w:r>
+        <w:rPr>
+          <w:sz w:val="36"/>
+          <w:szCs w:val="36"/>
+        </w:rPr>
+        <w:t xml:space="preserve"> è aggiunto come scenario alternativo il controllo sulla sala (se è eventualmente già occupata da un’altra proiezione)</w:t>
       </w:r>
       <w:bookmarkStart w:id="0" w:name="_GoBack"/>
       <w:bookmarkEnd w:id="0"/>

</xml_diff>